<commit_message>
Added Lectures, Updated Syllabus
</commit_message>
<xml_diff>
--- a/Fall 2015/Ideas.docx
+++ b/Fall 2015/Ideas.docx
@@ -4,10 +4,25 @@
   <w:body>
     <w:p>
       <w:r>
-        <w:t>For the LP formulations do the network revenue management problem and also include the Adwords problem.</w:t>
+        <w:t xml:space="preserve">For the LP formulations do the network revenue management problem and also include the </w:t>
       </w:r>
+      <w:proofErr w:type="spellStart"/>
+      <w:r>
+        <w:t>Adwords</w:t>
+      </w:r>
+      <w:proofErr w:type="spellEnd"/>
+      <w:r>
+        <w:t xml:space="preserve"> problem.</w:t>
+      </w:r>
+    </w:p>
+    <w:p>
       <w:bookmarkStart w:id="0" w:name="_GoBack"/>
       <w:bookmarkEnd w:id="0"/>
+    </w:p>
+    <w:p>
+      <w:r>
+        <w:t>For algorithms and hard problems do LP relaxations and greedy algorithms</w:t>
+      </w:r>
     </w:p>
     <w:sectPr>
       <w:pgSz w:w="12240" w:h="15840"/>

</xml_diff>

<commit_message>
Added Peter's Game to Ideas
</commit_message>
<xml_diff>
--- a/Fall 2015/Ideas.docx
+++ b/Fall 2015/Ideas.docx
@@ -4,25 +4,22 @@
   <w:body>
     <w:p>
       <w:r>
-        <w:t xml:space="preserve">For the LP formulations do the network revenue management problem and also include the </w:t>
-      </w:r>
-      <w:proofErr w:type="spellStart"/>
-      <w:r>
-        <w:t>Adwords</w:t>
-      </w:r>
-      <w:proofErr w:type="spellEnd"/>
-      <w:r>
-        <w:t xml:space="preserve"> problem.</w:t>
+        <w:t>For the LP formulations do the network revenue management problem and also include the Adwords problem.</w:t>
       </w:r>
     </w:p>
-    <w:p>
-      <w:bookmarkStart w:id="0" w:name="_GoBack"/>
-      <w:bookmarkEnd w:id="0"/>
-    </w:p>
+    <w:p/>
     <w:p>
       <w:r>
         <w:t>For algorithms and hard problems do LP relaxations and greedy algorithms</w:t>
       </w:r>
+    </w:p>
+    <w:p/>
+    <w:p>
+      <w:r>
+        <w:t>Peter’s fate game simulation</w:t>
+      </w:r>
+      <w:bookmarkStart w:id="0" w:name="_GoBack"/>
+      <w:bookmarkEnd w:id="0"/>
     </w:p>
     <w:sectPr>
       <w:pgSz w:w="12240" w:h="15840"/>

</xml_diff>

<commit_message>
Added Extra time people
</commit_message>
<xml_diff>
--- a/Fall 2015/Ideas.docx
+++ b/Fall 2015/Ideas.docx
@@ -4,25 +4,84 @@
   <w:body>
     <w:p>
       <w:r>
-        <w:t xml:space="preserve">For the LP formulations do the network revenue management problem and also include the </w:t>
-      </w:r>
-      <w:proofErr w:type="spellStart"/>
-      <w:r>
-        <w:t>Adwords</w:t>
-      </w:r>
-      <w:proofErr w:type="spellEnd"/>
-      <w:r>
-        <w:t xml:space="preserve"> problem.</w:t>
+        <w:t>For the LP formulations do the network revenue management problem and also include the Adwords problem.</w:t>
       </w:r>
     </w:p>
-    <w:p>
-      <w:bookmarkStart w:id="0" w:name="_GoBack"/>
-      <w:bookmarkEnd w:id="0"/>
-    </w:p>
+    <w:p/>
     <w:p>
       <w:r>
         <w:t>For algorithms and hard problems do LP relaxations and greedy algorithms</w:t>
       </w:r>
+    </w:p>
+    <w:p/>
+    <w:p>
+      <w:pPr>
+        <w:rPr>
+          <w:u w:val="single"/>
+        </w:rPr>
+      </w:pPr>
+      <w:r>
+        <w:rPr>
+          <w:u w:val="single"/>
+        </w:rPr>
+        <w:t>Needs extra Time:</w:t>
+      </w:r>
+    </w:p>
+    <w:p>
+      <w:pPr>
+        <w:rPr>
+          <w:u w:val="single"/>
+        </w:rPr>
+      </w:pPr>
+    </w:p>
+    <w:p>
+      <w:r>
+        <w:t>Time and a half</w:t>
+      </w:r>
+      <w:bookmarkStart w:id="0" w:name="_GoBack"/>
+      <w:bookmarkEnd w:id="0"/>
+    </w:p>
+    <w:p/>
+    <w:p>
+      <w:pPr>
+        <w:rPr>
+          <w:rFonts w:ascii="Times" w:eastAsia="Times New Roman" w:hAnsi="Times" w:cs="Times New Roman"/>
+          <w:sz w:val="20"/>
+          <w:szCs w:val="20"/>
+        </w:rPr>
+      </w:pPr>
+      <w:r>
+        <w:rPr>
+          <w:rFonts w:ascii="Calibri" w:eastAsia="Times New Roman" w:hAnsi="Calibri" w:cs="Times New Roman"/>
+          <w:color w:val="000000"/>
+          <w:shd w:val="clear" w:color="auto" w:fill="FFFFFF"/>
+        </w:rPr>
+        <w:t>Amanda Leary</w:t>
+      </w:r>
+    </w:p>
+    <w:p>
+      <w:pPr>
+        <w:rPr>
+          <w:rFonts w:ascii="Times" w:eastAsia="Times New Roman" w:hAnsi="Times" w:cs="Times New Roman"/>
+          <w:sz w:val="20"/>
+          <w:szCs w:val="20"/>
+        </w:rPr>
+      </w:pPr>
+      <w:r>
+        <w:rPr>
+          <w:rFonts w:ascii="Calibri" w:eastAsia="Times New Roman" w:hAnsi="Calibri" w:cs="Times New Roman"/>
+          <w:color w:val="000000"/>
+          <w:shd w:val="clear" w:color="auto" w:fill="FFFFFF"/>
+        </w:rPr>
+        <w:t>Jessica Drossner</w:t>
+      </w:r>
+    </w:p>
+    <w:p>
+      <w:pPr>
+        <w:rPr>
+          <w:u w:val="single"/>
+        </w:rPr>
+      </w:pPr>
     </w:p>
     <w:sectPr>
       <w:pgSz w:w="12240" w:h="15840"/>

</xml_diff>

<commit_message>
Pushing stuff after exam
</commit_message>
<xml_diff>
--- a/Fall 2015/Ideas.docx
+++ b/Fall 2015/Ideas.docx
@@ -19,6 +19,17 @@
     <w:p>
       <w:r>
         <w:t>For algorithms and hard problems do LP relaxations and greedy algorithms</w:t>
+      </w:r>
+    </w:p>
+    <w:p/>
+    <w:p>
+      <w:r>
+        <w:t>Boyd 0/0 Yossi Quiz 2</w:t>
+      </w:r>
+    </w:p>
+    <w:p>
+      <w:r>
+        <w:t>Math Smith 0/0 Quiz 2</w:t>
       </w:r>
     </w:p>
     <w:p/>

</xml_diff>